<commit_message>
need to edit proposal
</commit_message>
<xml_diff>
--- a/แบบเสนอหัวข้อ Studio 4 - Open Topic.docx
+++ b/แบบเสนอหัวข้อ Studio 4 - Open Topic.docx
@@ -84,7 +84,7 @@
           <w:szCs w:val="32"/>
           <w:u w:val="dotted"/>
         </w:rPr>
-        <w:tab/>
+        <w:t>Drone Three</w:t>
       </w:r>
       <w:r>
         <w:rPr>
@@ -323,7 +323,6 @@
           <w:sz w:val="32"/>
           <w:szCs w:val="32"/>
           <w:u w:val="dotted"/>
-          <w:cs/>
         </w:rPr>
         <w:tab/>
       </w:r>
@@ -336,11 +335,14 @@
           <w:sz w:val="32"/>
           <w:szCs w:val="32"/>
           <w:u w:val="dotted"/>
-          <w:cs/>
-        </w:rPr>
-        <w:tab/>
-      </w:r>
-      <w:r>
+        </w:rPr>
+        <w:tab/>
+      </w:r>
+    </w:p>
+    <w:p>
+      <w:pPr>
+        <w:spacing w:line="240" w:lineRule="auto"/>
+        <w:jc w:val="left"/>
         <w:rPr>
           <w:rFonts w:ascii="TH SarabunPSK" w:hAnsi="TH SarabunPSK" w:cs="TH SarabunPSK"/>
           <w:b/>
@@ -348,35 +350,8 @@
           <w:color w:val="000000" w:themeColor="text1"/>
           <w:sz w:val="32"/>
           <w:szCs w:val="32"/>
-          <w:u w:val="dotted"/>
-          <w:cs/>
-        </w:rPr>
-        <w:tab/>
-      </w:r>
-      <w:r>
-        <w:rPr>
-          <w:rFonts w:ascii="TH SarabunPSK" w:hAnsi="TH SarabunPSK" w:cs="TH SarabunPSK"/>
-          <w:b/>
-          <w:bCs/>
-          <w:color w:val="000000" w:themeColor="text1"/>
-          <w:sz w:val="32"/>
-          <w:szCs w:val="32"/>
-          <w:u w:val="dotted"/>
-        </w:rPr>
-        <w:tab/>
-      </w:r>
-      <w:r>
-        <w:rPr>
-          <w:rFonts w:ascii="TH SarabunPSK" w:hAnsi="TH SarabunPSK" w:cs="TH SarabunPSK"/>
-          <w:b/>
-          <w:bCs/>
-          <w:color w:val="000000" w:themeColor="text1"/>
-          <w:sz w:val="32"/>
-          <w:szCs w:val="32"/>
-          <w:u w:val="dotted"/>
-        </w:rPr>
-        <w:tab/>
-      </w:r>
+        </w:rPr>
+      </w:pPr>
     </w:p>
     <w:p>
       <w:pPr>
@@ -464,6 +439,16 @@
       </w:pPr>
       <w:r>
         <w:rPr>
+          <w:rFonts w:ascii="TH SarabunPSK" w:hAnsi="TH SarabunPSK" w:cs="TH SarabunPSK"/>
+          <w:color w:val="000000" w:themeColor="text1"/>
+          <w:sz w:val="32"/>
+          <w:szCs w:val="32"/>
+          <w:u w:val="dotted"/>
+        </w:rPr>
+        <w:t xml:space="preserve">1. </w:t>
+      </w:r>
+      <w:r>
+        <w:rPr>
           <w:rFonts w:ascii="TH SarabunPSK" w:hAnsi="TH SarabunPSK" w:cs="TH SarabunPSK" w:hint="cs"/>
           <w:color w:val="000000" w:themeColor="text1"/>
           <w:sz w:val="32"/>
@@ -471,6 +456,27 @@
           <w:u w:val="dotted"/>
           <w:cs/>
         </w:rPr>
+        <w:t xml:space="preserve">ในการศึกษาการทำงานของโดรนจะศึกษาผ่านการจำลองการทำงาน </w:t>
+      </w:r>
+      <w:r>
+        <w:rPr>
+          <w:rFonts w:ascii="TH SarabunPSK" w:hAnsi="TH SarabunPSK" w:cs="TH SarabunPSK"/>
+          <w:color w:val="000000" w:themeColor="text1"/>
+          <w:sz w:val="32"/>
+          <w:szCs w:val="32"/>
+          <w:u w:val="dotted"/>
+        </w:rPr>
+        <w:t>(simulation)</w:t>
+      </w:r>
+      <w:r>
+        <w:rPr>
+          <w:rFonts w:ascii="TH SarabunPSK" w:hAnsi="TH SarabunPSK" w:cs="TH SarabunPSK"/>
+          <w:color w:val="000000" w:themeColor="text1"/>
+          <w:sz w:val="32"/>
+          <w:szCs w:val="32"/>
+          <w:u w:val="dotted"/>
+          <w:cs/>
+        </w:rPr>
         <w:t xml:space="preserve"> </w:t>
       </w:r>
       <w:r>
@@ -535,97 +541,41 @@
           <w:sz w:val="32"/>
           <w:szCs w:val="32"/>
           <w:u w:val="dotted"/>
-          <w:cs/>
-        </w:rPr>
-        <w:tab/>
-      </w:r>
-      <w:r>
-        <w:rPr>
-          <w:rFonts w:ascii="TH SarabunPSK" w:hAnsi="TH SarabunPSK" w:cs="TH SarabunPSK"/>
-          <w:color w:val="000000" w:themeColor="text1"/>
-          <w:sz w:val="32"/>
-          <w:szCs w:val="32"/>
-          <w:u w:val="dotted"/>
-          <w:cs/>
-        </w:rPr>
-        <w:tab/>
-      </w:r>
-      <w:r>
-        <w:rPr>
-          <w:rFonts w:ascii="TH SarabunPSK" w:hAnsi="TH SarabunPSK" w:cs="TH SarabunPSK"/>
-          <w:color w:val="000000" w:themeColor="text1"/>
-          <w:sz w:val="32"/>
-          <w:szCs w:val="32"/>
-          <w:u w:val="dotted"/>
-          <w:cs/>
-        </w:rPr>
-        <w:tab/>
-      </w:r>
-      <w:r>
-        <w:rPr>
-          <w:rFonts w:ascii="TH SarabunPSK" w:hAnsi="TH SarabunPSK" w:cs="TH SarabunPSK"/>
-          <w:color w:val="000000" w:themeColor="text1"/>
-          <w:sz w:val="32"/>
-          <w:szCs w:val="32"/>
-          <w:u w:val="dotted"/>
-          <w:cs/>
-        </w:rPr>
-        <w:tab/>
-      </w:r>
-      <w:r>
-        <w:rPr>
-          <w:rFonts w:ascii="TH SarabunPSK" w:hAnsi="TH SarabunPSK" w:cs="TH SarabunPSK"/>
-          <w:color w:val="000000" w:themeColor="text1"/>
-          <w:sz w:val="32"/>
-          <w:szCs w:val="32"/>
-          <w:u w:val="dotted"/>
-          <w:cs/>
-        </w:rPr>
-        <w:tab/>
-      </w:r>
-      <w:r>
-        <w:rPr>
-          <w:rFonts w:ascii="TH SarabunPSK" w:hAnsi="TH SarabunPSK" w:cs="TH SarabunPSK"/>
-          <w:color w:val="000000" w:themeColor="text1"/>
-          <w:sz w:val="32"/>
-          <w:szCs w:val="32"/>
-          <w:u w:val="dotted"/>
-          <w:cs/>
-        </w:rPr>
-        <w:tab/>
-      </w:r>
-      <w:r>
-        <w:rPr>
-          <w:rFonts w:ascii="TH SarabunPSK" w:hAnsi="TH SarabunPSK" w:cs="TH SarabunPSK"/>
-          <w:color w:val="000000" w:themeColor="text1"/>
-          <w:sz w:val="32"/>
-          <w:szCs w:val="32"/>
-          <w:u w:val="dotted"/>
-          <w:cs/>
-        </w:rPr>
-        <w:tab/>
-      </w:r>
-      <w:r>
-        <w:rPr>
-          <w:rFonts w:ascii="TH SarabunPSK" w:hAnsi="TH SarabunPSK" w:cs="TH SarabunPSK"/>
-          <w:color w:val="000000" w:themeColor="text1"/>
-          <w:sz w:val="32"/>
-          <w:szCs w:val="32"/>
-          <w:u w:val="dotted"/>
-          <w:cs/>
-        </w:rPr>
-        <w:tab/>
-      </w:r>
-      <w:r>
-        <w:rPr>
-          <w:rFonts w:ascii="TH SarabunPSK" w:hAnsi="TH SarabunPSK" w:cs="TH SarabunPSK"/>
-          <w:color w:val="000000" w:themeColor="text1"/>
-          <w:sz w:val="32"/>
-          <w:szCs w:val="32"/>
-          <w:u w:val="dotted"/>
-          <w:cs/>
-        </w:rPr>
-        <w:tab/>
+        </w:rPr>
+        <w:br/>
+        <w:t xml:space="preserve">2. </w:t>
+      </w:r>
+      <w:r>
+        <w:rPr>
+          <w:rFonts w:ascii="TH SarabunPSK" w:hAnsi="TH SarabunPSK" w:cs="TH SarabunPSK" w:hint="cs"/>
+          <w:color w:val="000000" w:themeColor="text1"/>
+          <w:sz w:val="32"/>
+          <w:szCs w:val="32"/>
+          <w:u w:val="dotted"/>
+          <w:cs/>
+        </w:rPr>
+        <w:t>การเคลื่อนที่ที่จะนำมาศึกษาคือการเคลื่อนที่ขึ้น</w:t>
+      </w:r>
+      <w:r>
+        <w:rPr>
+          <w:rFonts w:ascii="TH SarabunPSK" w:hAnsi="TH SarabunPSK" w:cs="TH SarabunPSK"/>
+          <w:color w:val="000000" w:themeColor="text1"/>
+          <w:sz w:val="32"/>
+          <w:szCs w:val="32"/>
+          <w:u w:val="dotted"/>
+        </w:rPr>
+        <w:t>-</w:t>
+      </w:r>
+      <w:r>
+        <w:rPr>
+          <w:rFonts w:ascii="TH SarabunPSK" w:hAnsi="TH SarabunPSK" w:cs="TH SarabunPSK" w:hint="cs"/>
+          <w:color w:val="000000" w:themeColor="text1"/>
+          <w:sz w:val="32"/>
+          <w:szCs w:val="32"/>
+          <w:u w:val="dotted"/>
+          <w:cs/>
+        </w:rPr>
+        <w:t>ลงของโดรน</w:t>
       </w:r>
     </w:p>
     <w:p>
@@ -646,75 +596,61 @@
           <w:sz w:val="32"/>
           <w:szCs w:val="32"/>
           <w:u w:val="dotted"/>
-          <w:cs/>
-        </w:rPr>
-        <w:tab/>
-      </w:r>
-      <w:r>
-        <w:rPr>
-          <w:rFonts w:ascii="TH SarabunPSK" w:hAnsi="TH SarabunPSK" w:cs="TH SarabunPSK"/>
-          <w:color w:val="000000" w:themeColor="text1"/>
-          <w:sz w:val="32"/>
-          <w:szCs w:val="32"/>
-          <w:u w:val="dotted"/>
-          <w:cs/>
-        </w:rPr>
-        <w:tab/>
-      </w:r>
-      <w:r>
-        <w:rPr>
-          <w:rFonts w:ascii="TH SarabunPSK" w:hAnsi="TH SarabunPSK" w:cs="TH SarabunPSK"/>
-          <w:color w:val="000000" w:themeColor="text1"/>
-          <w:sz w:val="32"/>
-          <w:szCs w:val="32"/>
-          <w:u w:val="dotted"/>
-          <w:cs/>
-        </w:rPr>
-        <w:tab/>
-      </w:r>
-      <w:r>
-        <w:rPr>
-          <w:rFonts w:ascii="TH SarabunPSK" w:hAnsi="TH SarabunPSK" w:cs="TH SarabunPSK"/>
-          <w:color w:val="000000" w:themeColor="text1"/>
-          <w:sz w:val="32"/>
-          <w:szCs w:val="32"/>
-          <w:u w:val="dotted"/>
-          <w:cs/>
-        </w:rPr>
-        <w:tab/>
-      </w:r>
-      <w:r>
-        <w:rPr>
-          <w:rFonts w:ascii="TH SarabunPSK" w:hAnsi="TH SarabunPSK" w:cs="TH SarabunPSK"/>
-          <w:color w:val="000000" w:themeColor="text1"/>
-          <w:sz w:val="32"/>
-          <w:szCs w:val="32"/>
-          <w:u w:val="dotted"/>
-          <w:cs/>
-        </w:rPr>
-        <w:tab/>
-      </w:r>
-      <w:r>
-        <w:rPr>
-          <w:rFonts w:ascii="TH SarabunPSK" w:hAnsi="TH SarabunPSK" w:cs="TH SarabunPSK"/>
-          <w:color w:val="000000" w:themeColor="text1"/>
-          <w:sz w:val="32"/>
-          <w:szCs w:val="32"/>
-          <w:u w:val="dotted"/>
-          <w:cs/>
-        </w:rPr>
-        <w:tab/>
-      </w:r>
-      <w:r>
-        <w:rPr>
-          <w:rFonts w:ascii="TH SarabunPSK" w:hAnsi="TH SarabunPSK" w:cs="TH SarabunPSK"/>
-          <w:color w:val="000000" w:themeColor="text1"/>
-          <w:sz w:val="32"/>
-          <w:szCs w:val="32"/>
-          <w:u w:val="dotted"/>
-          <w:cs/>
-        </w:rPr>
-        <w:tab/>
+        </w:rPr>
+        <w:t xml:space="preserve">3. </w:t>
+      </w:r>
+      <w:r>
+        <w:rPr>
+          <w:rFonts w:ascii="TH SarabunPSK" w:hAnsi="TH SarabunPSK" w:cs="TH SarabunPSK" w:hint="cs"/>
+          <w:color w:val="000000" w:themeColor="text1"/>
+          <w:sz w:val="32"/>
+          <w:szCs w:val="32"/>
+          <w:u w:val="dotted"/>
+          <w:cs/>
+        </w:rPr>
+        <w:t xml:space="preserve">โดรนที่จะนำมาศึกษาคือ </w:t>
+      </w:r>
+      <w:r>
+        <w:rPr>
+          <w:rFonts w:ascii="TH SarabunPSK" w:hAnsi="TH SarabunPSK" w:cs="TH SarabunPSK"/>
+          <w:color w:val="000000" w:themeColor="text1"/>
+          <w:sz w:val="32"/>
+          <w:szCs w:val="32"/>
+          <w:u w:val="dotted"/>
+        </w:rPr>
+        <w:t>quadrotor</w:t>
+      </w:r>
+      <w:r>
+        <w:rPr>
+          <w:rFonts w:ascii="TH SarabunPSK" w:hAnsi="TH SarabunPSK" w:cs="TH SarabunPSK" w:hint="cs"/>
+          <w:color w:val="000000" w:themeColor="text1"/>
+          <w:sz w:val="32"/>
+          <w:szCs w:val="32"/>
+          <w:u w:val="dotted"/>
+          <w:cs/>
+        </w:rPr>
+        <w:t xml:space="preserve"> (โดรนแบบ </w:t>
+      </w:r>
+      <w:r>
+        <w:rPr>
+          <w:rFonts w:ascii="TH SarabunPSK" w:hAnsi="TH SarabunPSK" w:cs="TH SarabunPSK"/>
+          <w:color w:val="000000" w:themeColor="text1"/>
+          <w:sz w:val="32"/>
+          <w:szCs w:val="32"/>
+          <w:u w:val="dotted"/>
+        </w:rPr>
+        <w:t xml:space="preserve">4 </w:t>
+      </w:r>
+      <w:r>
+        <w:rPr>
+          <w:rFonts w:ascii="TH SarabunPSK" w:hAnsi="TH SarabunPSK" w:cs="TH SarabunPSK" w:hint="cs"/>
+          <w:color w:val="000000" w:themeColor="text1"/>
+          <w:sz w:val="32"/>
+          <w:szCs w:val="32"/>
+          <w:u w:val="dotted"/>
+          <w:cs/>
+        </w:rPr>
+        <w:t>ใบพัด)</w:t>
       </w:r>
       <w:r>
         <w:rPr>
@@ -805,160 +741,6 @@
           <w:u w:val="dotted"/>
         </w:rPr>
       </w:pPr>
-      <w:r>
-        <w:rPr>
-          <w:rFonts w:ascii="TH SarabunPSK" w:hAnsi="TH SarabunPSK" w:cs="TH SarabunPSK"/>
-          <w:color w:val="000000" w:themeColor="text1"/>
-          <w:sz w:val="32"/>
-          <w:szCs w:val="32"/>
-          <w:u w:val="dotted"/>
-          <w:cs/>
-        </w:rPr>
-        <w:tab/>
-      </w:r>
-      <w:r>
-        <w:rPr>
-          <w:rFonts w:ascii="TH SarabunPSK" w:hAnsi="TH SarabunPSK" w:cs="TH SarabunPSK"/>
-          <w:color w:val="000000" w:themeColor="text1"/>
-          <w:sz w:val="32"/>
-          <w:szCs w:val="32"/>
-          <w:u w:val="dotted"/>
-          <w:cs/>
-        </w:rPr>
-        <w:tab/>
-      </w:r>
-      <w:r>
-        <w:rPr>
-          <w:rFonts w:ascii="TH SarabunPSK" w:hAnsi="TH SarabunPSK" w:cs="TH SarabunPSK"/>
-          <w:color w:val="000000" w:themeColor="text1"/>
-          <w:sz w:val="32"/>
-          <w:szCs w:val="32"/>
-          <w:u w:val="dotted"/>
-          <w:cs/>
-        </w:rPr>
-        <w:tab/>
-      </w:r>
-      <w:r>
-        <w:rPr>
-          <w:rFonts w:ascii="TH SarabunPSK" w:hAnsi="TH SarabunPSK" w:cs="TH SarabunPSK"/>
-          <w:color w:val="000000" w:themeColor="text1"/>
-          <w:sz w:val="32"/>
-          <w:szCs w:val="32"/>
-          <w:u w:val="dotted"/>
-          <w:cs/>
-        </w:rPr>
-        <w:tab/>
-      </w:r>
-      <w:r>
-        <w:rPr>
-          <w:rFonts w:ascii="TH SarabunPSK" w:hAnsi="TH SarabunPSK" w:cs="TH SarabunPSK"/>
-          <w:color w:val="000000" w:themeColor="text1"/>
-          <w:sz w:val="32"/>
-          <w:szCs w:val="32"/>
-          <w:u w:val="dotted"/>
-          <w:cs/>
-        </w:rPr>
-        <w:tab/>
-      </w:r>
-      <w:r>
-        <w:rPr>
-          <w:rFonts w:ascii="TH SarabunPSK" w:hAnsi="TH SarabunPSK" w:cs="TH SarabunPSK"/>
-          <w:color w:val="000000" w:themeColor="text1"/>
-          <w:sz w:val="32"/>
-          <w:szCs w:val="32"/>
-          <w:u w:val="dotted"/>
-          <w:cs/>
-        </w:rPr>
-        <w:tab/>
-      </w:r>
-      <w:r>
-        <w:rPr>
-          <w:rFonts w:ascii="TH SarabunPSK" w:hAnsi="TH SarabunPSK" w:cs="TH SarabunPSK"/>
-          <w:color w:val="000000" w:themeColor="text1"/>
-          <w:sz w:val="32"/>
-          <w:szCs w:val="32"/>
-          <w:u w:val="dotted"/>
-          <w:cs/>
-        </w:rPr>
-        <w:tab/>
-      </w:r>
-      <w:r>
-        <w:rPr>
-          <w:rFonts w:ascii="TH SarabunPSK" w:hAnsi="TH SarabunPSK" w:cs="TH SarabunPSK"/>
-          <w:color w:val="000000" w:themeColor="text1"/>
-          <w:sz w:val="32"/>
-          <w:szCs w:val="32"/>
-          <w:u w:val="dotted"/>
-          <w:cs/>
-        </w:rPr>
-        <w:tab/>
-      </w:r>
-      <w:r>
-        <w:rPr>
-          <w:rFonts w:ascii="TH SarabunPSK" w:hAnsi="TH SarabunPSK" w:cs="TH SarabunPSK"/>
-          <w:color w:val="000000" w:themeColor="text1"/>
-          <w:sz w:val="32"/>
-          <w:szCs w:val="32"/>
-          <w:u w:val="dotted"/>
-          <w:cs/>
-        </w:rPr>
-        <w:tab/>
-      </w:r>
-      <w:r>
-        <w:rPr>
-          <w:rFonts w:ascii="TH SarabunPSK" w:hAnsi="TH SarabunPSK" w:cs="TH SarabunPSK"/>
-          <w:color w:val="000000" w:themeColor="text1"/>
-          <w:sz w:val="32"/>
-          <w:szCs w:val="32"/>
-          <w:u w:val="dotted"/>
-          <w:cs/>
-        </w:rPr>
-        <w:tab/>
-      </w:r>
-      <w:r>
-        <w:rPr>
-          <w:rFonts w:ascii="TH SarabunPSK" w:hAnsi="TH SarabunPSK" w:cs="TH SarabunPSK"/>
-          <w:color w:val="000000" w:themeColor="text1"/>
-          <w:sz w:val="32"/>
-          <w:szCs w:val="32"/>
-          <w:u w:val="dotted"/>
-          <w:cs/>
-        </w:rPr>
-        <w:tab/>
-      </w:r>
-      <w:r>
-        <w:rPr>
-          <w:rFonts w:ascii="TH SarabunPSK" w:hAnsi="TH SarabunPSK" w:cs="TH SarabunPSK"/>
-          <w:color w:val="000000" w:themeColor="text1"/>
-          <w:sz w:val="32"/>
-          <w:szCs w:val="32"/>
-          <w:u w:val="dotted"/>
-          <w:cs/>
-        </w:rPr>
-        <w:tab/>
-      </w:r>
-      <w:r>
-        <w:rPr>
-          <w:rFonts w:ascii="TH SarabunPSK" w:hAnsi="TH SarabunPSK" w:cs="TH SarabunPSK"/>
-          <w:color w:val="000000" w:themeColor="text1"/>
-          <w:sz w:val="32"/>
-          <w:szCs w:val="32"/>
-          <w:u w:val="dotted"/>
-          <w:cs/>
-        </w:rPr>
-        <w:tab/>
-      </w:r>
-      <w:r>
-        <w:rPr>
-          <w:rFonts w:ascii="TH SarabunPSK" w:hAnsi="TH SarabunPSK" w:cs="TH SarabunPSK"/>
-          <w:color w:val="000000" w:themeColor="text1"/>
-          <w:sz w:val="32"/>
-          <w:szCs w:val="32"/>
-          <w:u w:val="dotted"/>
-          <w:cs/>
-        </w:rPr>
-        <w:tab/>
-      </w:r>
     </w:p>
     <w:p>
       <w:pPr>
@@ -1014,14 +796,14 @@
         <w:tblLook w:val="04A0" w:firstRow="1" w:lastRow="0" w:firstColumn="1" w:lastColumn="0" w:noHBand="0" w:noVBand="1"/>
       </w:tblPr>
       <w:tblGrid>
-        <w:gridCol w:w="1345"/>
-        <w:gridCol w:w="3240"/>
-        <w:gridCol w:w="5894"/>
+        <w:gridCol w:w="1491"/>
+        <w:gridCol w:w="3187"/>
+        <w:gridCol w:w="5382"/>
       </w:tblGrid>
       <w:tr>
         <w:tc>
           <w:tcPr>
-            <w:tcW w:w="1345" w:type="dxa"/>
+            <w:tcW w:w="1491" w:type="dxa"/>
           </w:tcPr>
           <w:p>
             <w:pPr>
@@ -1049,13 +831,13 @@
         </w:tc>
         <w:tc>
           <w:tcPr>
-            <w:tcW w:w="3240" w:type="dxa"/>
+            <w:tcW w:w="3187" w:type="dxa"/>
           </w:tcPr>
           <w:p>
             <w:pPr>
               <w:jc w:val="center"/>
               <w:rPr>
-                <w:rFonts w:ascii="TH SarabunPSK" w:hAnsi="TH SarabunPSK" w:cs="TH SarabunPSK" w:hint="cs"/>
+                <w:rFonts w:ascii="TH SarabunPSK" w:hAnsi="TH SarabunPSK" w:cs="TH SarabunPSK"/>
                 <w:color w:val="000000" w:themeColor="text1"/>
                 <w:sz w:val="32"/>
                 <w:szCs w:val="32"/>
@@ -1099,13 +881,13 @@
         </w:tc>
         <w:tc>
           <w:tcPr>
-            <w:tcW w:w="5894" w:type="dxa"/>
+            <w:tcW w:w="5382" w:type="dxa"/>
           </w:tcPr>
           <w:p>
             <w:pPr>
               <w:jc w:val="center"/>
               <w:rPr>
-                <w:rFonts w:ascii="TH SarabunPSK" w:hAnsi="TH SarabunPSK" w:cs="TH SarabunPSK" w:hint="cs"/>
+                <w:rFonts w:ascii="TH SarabunPSK" w:hAnsi="TH SarabunPSK" w:cs="TH SarabunPSK"/>
                 <w:color w:val="000000" w:themeColor="text1"/>
                 <w:sz w:val="32"/>
                 <w:szCs w:val="32"/>
@@ -1151,7 +933,7 @@
       <w:tr>
         <w:tc>
           <w:tcPr>
-            <w:tcW w:w="1345" w:type="dxa"/>
+            <w:tcW w:w="1491" w:type="dxa"/>
           </w:tcPr>
           <w:p>
             <w:pPr>
@@ -1164,11 +946,21 @@
                 <w:u w:val="dotted"/>
               </w:rPr>
             </w:pPr>
+            <w:r>
+              <w:rPr>
+                <w:rFonts w:ascii="TH SarabunPSK" w:hAnsi="TH SarabunPSK" w:cs="TH SarabunPSK"/>
+                <w:color w:val="000000" w:themeColor="text1"/>
+                <w:sz w:val="32"/>
+                <w:szCs w:val="32"/>
+                <w:u w:val="dotted"/>
+              </w:rPr>
+              <w:t>62340500042</w:t>
+            </w:r>
           </w:p>
         </w:tc>
         <w:tc>
           <w:tcPr>
-            <w:tcW w:w="3240" w:type="dxa"/>
+            <w:tcW w:w="3187" w:type="dxa"/>
           </w:tcPr>
           <w:p>
             <w:pPr>
@@ -1179,13 +971,46 @@
                 <w:sz w:val="32"/>
                 <w:szCs w:val="32"/>
                 <w:u w:val="dotted"/>
+                <w:cs/>
               </w:rPr>
             </w:pPr>
+            <w:r>
+              <w:rPr>
+                <w:rFonts w:ascii="TH SarabunPSK" w:hAnsi="TH SarabunPSK" w:cs="TH SarabunPSK"/>
+                <w:color w:val="000000" w:themeColor="text1"/>
+                <w:sz w:val="32"/>
+                <w:szCs w:val="32"/>
+                <w:u w:val="dotted"/>
+              </w:rPr>
+              <w:t>น</w:t>
+            </w:r>
+            <w:r>
+              <w:rPr>
+                <w:rFonts w:ascii="TH SarabunPSK" w:hAnsi="TH SarabunPSK" w:cs="TH SarabunPSK" w:hint="cs"/>
+                <w:color w:val="000000" w:themeColor="text1"/>
+                <w:sz w:val="32"/>
+                <w:szCs w:val="32"/>
+                <w:u w:val="dotted"/>
+                <w:cs/>
+              </w:rPr>
+              <w:t>างสาว</w:t>
+            </w:r>
+            <w:r>
+              <w:rPr>
+                <w:rFonts w:ascii="TH SarabunPSK" w:hAnsi="TH SarabunPSK" w:cs="TH SarabunPSK" w:hint="cs"/>
+                <w:color w:val="000000" w:themeColor="text1"/>
+                <w:sz w:val="32"/>
+                <w:szCs w:val="32"/>
+                <w:u w:val="dotted"/>
+                <w:cs/>
+              </w:rPr>
+              <w:t xml:space="preserve"> ภคภัค ศิลปาภินันท์</w:t>
+            </w:r>
           </w:p>
         </w:tc>
         <w:tc>
           <w:tcPr>
-            <w:tcW w:w="5894" w:type="dxa"/>
+            <w:tcW w:w="5382" w:type="dxa"/>
           </w:tcPr>
           <w:p>
             <w:pPr>
@@ -1203,30 +1028,45 @@
                 <w:u w:val="dotted"/>
               </w:rPr>
             </w:pPr>
-          </w:p>
-          <w:p>
-            <w:pPr>
-              <w:pStyle w:val="ListParagraph"/>
-              <w:numPr>
-                <w:ilvl w:val="0"/>
-                <w:numId w:val="2"/>
-              </w:numPr>
-              <w:jc w:val="left"/>
-              <w:rPr>
-                <w:rFonts w:ascii="TH SarabunPSK" w:hAnsi="TH SarabunPSK" w:cs="TH SarabunPSK"/>
+            <w:r>
+              <w:rPr>
+                <w:rFonts w:ascii="TH SarabunPSK" w:hAnsi="TH SarabunPSK" w:cs="TH SarabunPSK" w:hint="cs"/>
                 <w:color w:val="000000" w:themeColor="text1"/>
                 <w:sz w:val="32"/>
                 <w:szCs w:val="32"/>
                 <w:u w:val="dotted"/>
-              </w:rPr>
-            </w:pPr>
+                <w:cs/>
+              </w:rPr>
+              <w:t>จัดทำ c</w:t>
+            </w:r>
+            <w:r>
+              <w:rPr>
+                <w:rFonts w:ascii="TH SarabunPSK" w:hAnsi="TH SarabunPSK" w:cs="TH SarabunPSK"/>
+                <w:color w:val="000000" w:themeColor="text1"/>
+                <w:sz w:val="32"/>
+                <w:szCs w:val="32"/>
+                <w:u w:val="dotted"/>
+              </w:rPr>
+              <w:t xml:space="preserve">ontrol algorithm </w:t>
+            </w:r>
+            <w:r>
+              <w:rPr>
+                <w:rFonts w:ascii="TH SarabunPSK" w:hAnsi="TH SarabunPSK" w:cs="TH SarabunPSK" w:hint="cs"/>
+                <w:color w:val="000000" w:themeColor="text1"/>
+                <w:sz w:val="32"/>
+                <w:szCs w:val="32"/>
+                <w:u w:val="dotted"/>
+                <w:cs/>
+              </w:rPr>
+              <w:t>ของระบบ</w:t>
+            </w:r>
           </w:p>
         </w:tc>
       </w:tr>
       <w:tr>
         <w:tc>
           <w:tcPr>
-            <w:tcW w:w="1345" w:type="dxa"/>
+            <w:tcW w:w="1491" w:type="dxa"/>
           </w:tcPr>
           <w:p>
             <w:pPr>
@@ -1239,11 +1079,22 @@
                 <w:u w:val="dotted"/>
               </w:rPr>
             </w:pPr>
+            <w:r>
+              <w:rPr>
+                <w:rFonts w:ascii="TH SarabunPSK" w:hAnsi="TH SarabunPSK" w:cs="TH SarabunPSK"/>
+                <w:color w:val="000000" w:themeColor="text1"/>
+                <w:sz w:val="32"/>
+                <w:szCs w:val="32"/>
+                <w:u w:val="dotted"/>
+                <w:cs/>
+              </w:rPr>
+              <w:t>62340500026</w:t>
+            </w:r>
           </w:p>
         </w:tc>
         <w:tc>
           <w:tcPr>
-            <w:tcW w:w="3240" w:type="dxa"/>
+            <w:tcW w:w="3187" w:type="dxa"/>
           </w:tcPr>
           <w:p>
             <w:pPr>
@@ -1256,11 +1107,33 @@
                 <w:u w:val="dotted"/>
               </w:rPr>
             </w:pPr>
+            <w:r>
+              <w:rPr>
+                <w:rFonts w:ascii="TH SarabunPSK" w:hAnsi="TH SarabunPSK" w:cs="TH SarabunPSK" w:hint="cs"/>
+                <w:color w:val="000000" w:themeColor="text1"/>
+                <w:sz w:val="32"/>
+                <w:szCs w:val="32"/>
+                <w:u w:val="dotted"/>
+                <w:cs/>
+              </w:rPr>
+              <w:t xml:space="preserve">นาย </w:t>
+            </w:r>
+            <w:r>
+              <w:rPr>
+                <w:rFonts w:ascii="TH SarabunPSK" w:hAnsi="TH SarabunPSK" w:cs="TH SarabunPSK"/>
+                <w:color w:val="000000" w:themeColor="text1"/>
+                <w:sz w:val="32"/>
+                <w:szCs w:val="32"/>
+                <w:u w:val="dotted"/>
+                <w:cs/>
+              </w:rPr>
+              <w:t>ธนัช ชินบุตรานนท์</w:t>
+            </w:r>
           </w:p>
         </w:tc>
         <w:tc>
           <w:tcPr>
-            <w:tcW w:w="5894" w:type="dxa"/>
+            <w:tcW w:w="5382" w:type="dxa"/>
           </w:tcPr>
           <w:p>
             <w:pPr>
@@ -1278,30 +1151,34 @@
                 <w:u w:val="dotted"/>
               </w:rPr>
             </w:pPr>
-          </w:p>
-          <w:p>
-            <w:pPr>
-              <w:pStyle w:val="ListParagraph"/>
-              <w:numPr>
-                <w:ilvl w:val="0"/>
-                <w:numId w:val="3"/>
-              </w:numPr>
-              <w:jc w:val="left"/>
-              <w:rPr>
-                <w:rFonts w:ascii="TH SarabunPSK" w:hAnsi="TH SarabunPSK" w:cs="TH SarabunPSK"/>
+            <w:r>
+              <w:rPr>
+                <w:rFonts w:ascii="TH SarabunPSK" w:hAnsi="TH SarabunPSK" w:cs="TH SarabunPSK" w:hint="cs"/>
                 <w:color w:val="000000" w:themeColor="text1"/>
                 <w:sz w:val="32"/>
                 <w:szCs w:val="32"/>
                 <w:u w:val="dotted"/>
-              </w:rPr>
-            </w:pPr>
+                <w:cs/>
+              </w:rPr>
+              <w:t xml:space="preserve">จัดทำ </w:t>
+            </w:r>
+            <w:r>
+              <w:rPr>
+                <w:rFonts w:ascii="TH SarabunPSK" w:hAnsi="TH SarabunPSK" w:cs="TH SarabunPSK"/>
+                <w:color w:val="000000" w:themeColor="text1"/>
+                <w:sz w:val="32"/>
+                <w:szCs w:val="32"/>
+                <w:u w:val="dotted"/>
+              </w:rPr>
+              <w:t>simulation platform</w:t>
+            </w:r>
           </w:p>
         </w:tc>
       </w:tr>
       <w:tr>
         <w:tc>
           <w:tcPr>
-            <w:tcW w:w="1345" w:type="dxa"/>
+            <w:tcW w:w="1491" w:type="dxa"/>
           </w:tcPr>
           <w:p>
             <w:pPr>
@@ -1314,11 +1191,21 @@
                 <w:u w:val="dotted"/>
               </w:rPr>
             </w:pPr>
+            <w:r>
+              <w:rPr>
+                <w:rFonts w:ascii="TH SarabunPSK" w:hAnsi="TH SarabunPSK" w:cs="TH SarabunPSK"/>
+                <w:color w:val="000000" w:themeColor="text1"/>
+                <w:sz w:val="32"/>
+                <w:szCs w:val="32"/>
+                <w:u w:val="dotted"/>
+              </w:rPr>
+              <w:t>62340500063</w:t>
+            </w:r>
           </w:p>
         </w:tc>
         <w:tc>
           <w:tcPr>
-            <w:tcW w:w="3240" w:type="dxa"/>
+            <w:tcW w:w="3187" w:type="dxa"/>
           </w:tcPr>
           <w:p>
             <w:pPr>
@@ -1331,11 +1218,33 @@
                 <w:u w:val="dotted"/>
               </w:rPr>
             </w:pPr>
+            <w:r>
+              <w:rPr>
+                <w:rFonts w:ascii="TH SarabunPSK" w:hAnsi="TH SarabunPSK" w:cs="TH SarabunPSK" w:hint="cs"/>
+                <w:color w:val="000000" w:themeColor="text1"/>
+                <w:sz w:val="32"/>
+                <w:szCs w:val="32"/>
+                <w:u w:val="dotted"/>
+                <w:cs/>
+              </w:rPr>
+              <w:t xml:space="preserve">นาย </w:t>
+            </w:r>
+            <w:r>
+              <w:rPr>
+                <w:rFonts w:ascii="TH SarabunPSK" w:hAnsi="TH SarabunPSK" w:cs="TH SarabunPSK"/>
+                <w:color w:val="000000" w:themeColor="text1"/>
+                <w:sz w:val="32"/>
+                <w:szCs w:val="32"/>
+                <w:u w:val="dotted"/>
+                <w:cs/>
+              </w:rPr>
+              <w:t>ณัฐสิทธิ์ ไพศาลฤทธิวงศ์</w:t>
+            </w:r>
           </w:p>
         </w:tc>
         <w:tc>
           <w:tcPr>
-            <w:tcW w:w="5894" w:type="dxa"/>
+            <w:tcW w:w="5382" w:type="dxa"/>
           </w:tcPr>
           <w:p>
             <w:pPr>
@@ -1353,34 +1262,18 @@
                 <w:u w:val="dotted"/>
               </w:rPr>
             </w:pPr>
-          </w:p>
-          <w:p>
-            <w:pPr>
-              <w:pStyle w:val="ListParagraph"/>
-              <w:numPr>
-                <w:ilvl w:val="0"/>
-                <w:numId w:val="4"/>
-              </w:numPr>
-              <w:jc w:val="left"/>
-              <w:rPr>
-                <w:rFonts w:ascii="TH SarabunPSK" w:hAnsi="TH SarabunPSK" w:cs="TH SarabunPSK"/>
+            <w:r>
+              <w:rPr>
+                <w:rFonts w:ascii="TH SarabunPSK" w:hAnsi="TH SarabunPSK" w:cs="TH SarabunPSK" w:hint="cs"/>
                 <w:color w:val="000000" w:themeColor="text1"/>
                 <w:sz w:val="32"/>
                 <w:szCs w:val="32"/>
                 <w:u w:val="dotted"/>
-              </w:rPr>
-            </w:pPr>
-          </w:p>
-        </w:tc>
-      </w:tr>
-      <w:tr>
-        <w:tc>
-          <w:tcPr>
-            <w:tcW w:w="1345" w:type="dxa"/>
-          </w:tcPr>
-          <w:p>
-            <w:pPr>
-              <w:jc w:val="left"/>
+                <w:cs/>
+              </w:rPr>
+              <w:t xml:space="preserve">จัดทำระบบ </w:t>
+            </w:r>
+            <w:r>
               <w:rPr>
                 <w:rFonts w:ascii="TH SarabunPSK" w:hAnsi="TH SarabunPSK" w:cs="TH SarabunPSK"/>
                 <w:color w:val="000000" w:themeColor="text1"/>
@@ -1388,63 +1281,19 @@
                 <w:szCs w:val="32"/>
                 <w:u w:val="dotted"/>
               </w:rPr>
-            </w:pPr>
-          </w:p>
-        </w:tc>
-        <w:tc>
-          <w:tcPr>
-            <w:tcW w:w="3240" w:type="dxa"/>
-          </w:tcPr>
-          <w:p>
-            <w:pPr>
-              <w:jc w:val="left"/>
-              <w:rPr>
-                <w:rFonts w:ascii="TH SarabunPSK" w:hAnsi="TH SarabunPSK" w:cs="TH SarabunPSK"/>
+              <w:t xml:space="preserve">estimation </w:t>
+            </w:r>
+            <w:r>
+              <w:rPr>
+                <w:rFonts w:ascii="TH SarabunPSK" w:hAnsi="TH SarabunPSK" w:cs="TH SarabunPSK" w:hint="cs"/>
                 <w:color w:val="000000" w:themeColor="text1"/>
                 <w:sz w:val="32"/>
                 <w:szCs w:val="32"/>
                 <w:u w:val="dotted"/>
-              </w:rPr>
-            </w:pPr>
-          </w:p>
-        </w:tc>
-        <w:tc>
-          <w:tcPr>
-            <w:tcW w:w="5894" w:type="dxa"/>
-          </w:tcPr>
-          <w:p>
-            <w:pPr>
-              <w:pStyle w:val="ListParagraph"/>
-              <w:numPr>
-                <w:ilvl w:val="0"/>
-                <w:numId w:val="5"/>
-              </w:numPr>
-              <w:jc w:val="left"/>
-              <w:rPr>
-                <w:rFonts w:ascii="TH SarabunPSK" w:hAnsi="TH SarabunPSK" w:cs="TH SarabunPSK"/>
-                <w:color w:val="000000" w:themeColor="text1"/>
-                <w:sz w:val="32"/>
-                <w:szCs w:val="32"/>
-                <w:u w:val="dotted"/>
-              </w:rPr>
-            </w:pPr>
-          </w:p>
-          <w:p>
-            <w:pPr>
-              <w:pStyle w:val="ListParagraph"/>
-              <w:numPr>
-                <w:ilvl w:val="0"/>
-                <w:numId w:val="5"/>
-              </w:numPr>
-              <w:jc w:val="left"/>
-              <w:rPr>
-                <w:rFonts w:ascii="TH SarabunPSK" w:hAnsi="TH SarabunPSK" w:cs="TH SarabunPSK"/>
-                <w:color w:val="000000" w:themeColor="text1"/>
-                <w:sz w:val="32"/>
-                <w:szCs w:val="32"/>
-                <w:u w:val="dotted"/>
-              </w:rPr>
-            </w:pPr>
+                <w:cs/>
+              </w:rPr>
+              <w:t>ของระบบ</w:t>
+            </w:r>
           </w:p>
         </w:tc>
       </w:tr>
@@ -1459,6 +1308,7 @@
           <w:color w:val="000000" w:themeColor="text1"/>
           <w:sz w:val="32"/>
           <w:szCs w:val="32"/>
+          <w:cs/>
         </w:rPr>
       </w:pPr>
     </w:p>
@@ -1508,53 +1358,54 @@
       </w:r>
       <w:r>
         <w:rPr>
-          <w:rFonts w:ascii="TH SarabunPSK" w:hAnsi="TH SarabunPSK" w:cs="TH SarabunPSK"/>
-          <w:color w:val="000000" w:themeColor="text1"/>
-          <w:sz w:val="32"/>
-          <w:szCs w:val="32"/>
-          <w:u w:val="dotted"/>
-        </w:rPr>
-        <w:tab/>
-      </w:r>
-      <w:r>
-        <w:rPr>
-          <w:rFonts w:ascii="TH SarabunPSK" w:hAnsi="TH SarabunPSK" w:cs="TH SarabunPSK"/>
-          <w:color w:val="000000" w:themeColor="text1"/>
-          <w:sz w:val="32"/>
-          <w:szCs w:val="32"/>
-          <w:u w:val="dotted"/>
-        </w:rPr>
-        <w:tab/>
-      </w:r>
-      <w:r>
-        <w:rPr>
-          <w:rFonts w:ascii="TH SarabunPSK" w:hAnsi="TH SarabunPSK" w:cs="TH SarabunPSK"/>
-          <w:color w:val="000000" w:themeColor="text1"/>
-          <w:sz w:val="32"/>
-          <w:szCs w:val="32"/>
-          <w:u w:val="dotted"/>
-        </w:rPr>
-        <w:tab/>
-      </w:r>
-      <w:r>
-        <w:rPr>
-          <w:rFonts w:ascii="TH SarabunPSK" w:hAnsi="TH SarabunPSK" w:cs="TH SarabunPSK"/>
-          <w:color w:val="000000" w:themeColor="text1"/>
-          <w:sz w:val="32"/>
-          <w:szCs w:val="32"/>
-          <w:u w:val="dotted"/>
-        </w:rPr>
-        <w:tab/>
-      </w:r>
-      <w:r>
-        <w:rPr>
-          <w:rFonts w:ascii="TH SarabunPSK" w:hAnsi="TH SarabunPSK" w:cs="TH SarabunPSK"/>
-          <w:color w:val="000000" w:themeColor="text1"/>
-          <w:sz w:val="32"/>
-          <w:szCs w:val="32"/>
-          <w:u w:val="dotted"/>
-        </w:rPr>
-        <w:tab/>
+          <w:rFonts w:ascii="TH SarabunPSK" w:hAnsi="TH SarabunPSK" w:cs="TH SarabunPSK" w:hint="cs"/>
+          <w:color w:val="000000" w:themeColor="text1"/>
+          <w:sz w:val="32"/>
+          <w:szCs w:val="32"/>
+          <w:u w:val="dotted"/>
+          <w:cs/>
+        </w:rPr>
+        <w:t>นายธนัชชา ชูพจน์เจริญ</w:t>
+      </w:r>
+      <w:r>
+        <w:rPr>
+          <w:rFonts w:ascii="TH SarabunPSK" w:hAnsi="TH SarabunPSK" w:cs="TH SarabunPSK"/>
+          <w:color w:val="000000" w:themeColor="text1"/>
+          <w:sz w:val="32"/>
+          <w:szCs w:val="32"/>
+          <w:u w:val="dotted"/>
+        </w:rPr>
+        <w:tab/>
+      </w:r>
+      <w:r>
+        <w:rPr>
+          <w:rFonts w:ascii="TH SarabunPSK" w:hAnsi="TH SarabunPSK" w:cs="TH SarabunPSK"/>
+          <w:color w:val="000000" w:themeColor="text1"/>
+          <w:sz w:val="32"/>
+          <w:szCs w:val="32"/>
+          <w:u w:val="dotted"/>
+        </w:rPr>
+        <w:tab/>
+      </w:r>
+      <w:r>
+        <w:rPr>
+          <w:rFonts w:ascii="TH SarabunPSK" w:hAnsi="TH SarabunPSK" w:cs="TH SarabunPSK"/>
+          <w:color w:val="000000" w:themeColor="text1"/>
+          <w:sz w:val="32"/>
+          <w:szCs w:val="32"/>
+          <w:u w:val="dotted"/>
+        </w:rPr>
+        <w:tab/>
+      </w:r>
+      <w:r>
+        <w:rPr>
+          <w:rFonts w:ascii="TH SarabunPSK" w:hAnsi="TH SarabunPSK" w:cs="TH SarabunPSK"/>
+          <w:color w:val="000000" w:themeColor="text1"/>
+          <w:sz w:val="32"/>
+          <w:szCs w:val="32"/>
+          <w:u w:val="dotted"/>
+        </w:rPr>
+        <w:t xml:space="preserve">          </w:t>
       </w:r>
       <w:r>
         <w:rPr>
@@ -1625,7 +1476,7 @@
       <w:pPr>
         <w:jc w:val="left"/>
         <w:rPr>
-          <w:rFonts w:ascii="TH SarabunPSK" w:hAnsi="TH SarabunPSK" w:cs="TH SarabunPSK" w:hint="cs"/>
+          <w:rFonts w:ascii="TH SarabunPSK" w:hAnsi="TH SarabunPSK" w:cs="TH SarabunPSK"/>
           <w:color w:val="000000" w:themeColor="text1"/>
           <w:sz w:val="32"/>
           <w:szCs w:val="32"/>
@@ -1687,6 +1538,37 @@
           <w:u w:val="dotted"/>
         </w:rPr>
         <w:tab/>
+      </w:r>
+      <w:r>
+        <w:rPr>
+          <w:rFonts w:ascii="TH SarabunPSK" w:hAnsi="TH SarabunPSK" w:cs="TH SarabunPSK"/>
+          <w:color w:val="000000" w:themeColor="text1"/>
+          <w:sz w:val="32"/>
+          <w:szCs w:val="32"/>
+          <w:u w:val="dotted"/>
+        </w:rPr>
+        <w:t xml:space="preserve">9 </w:t>
+      </w:r>
+      <w:r>
+        <w:rPr>
+          <w:rFonts w:ascii="TH SarabunPSK" w:hAnsi="TH SarabunPSK" w:cs="TH SarabunPSK" w:hint="cs"/>
+          <w:color w:val="000000" w:themeColor="text1"/>
+          <w:sz w:val="32"/>
+          <w:szCs w:val="32"/>
+          <w:u w:val="dotted"/>
+          <w:cs/>
+        </w:rPr>
+        <w:t xml:space="preserve">กันยายน </w:t>
+      </w:r>
+      <w:r>
+        <w:rPr>
+          <w:rFonts w:ascii="TH SarabunPSK" w:hAnsi="TH SarabunPSK" w:cs="TH SarabunPSK"/>
+          <w:color w:val="000000" w:themeColor="text1"/>
+          <w:sz w:val="32"/>
+          <w:szCs w:val="32"/>
+          <w:u w:val="dotted"/>
+        </w:rPr>
+        <w:t>2564</w:t>
       </w:r>
       <w:r>
         <w:rPr>
@@ -2183,6 +2065,7 @@
           <w:color w:val="000000" w:themeColor="text1"/>
           <w:sz w:val="30"/>
           <w:szCs w:val="30"/>
+          <w:cs/>
         </w:rPr>
       </w:pPr>
     </w:p>
@@ -2423,7 +2306,7 @@
               <v:stroke joinstyle="miter"/>
               <v:path gradientshapeok="t" o:connecttype="rect"/>
             </v:shapetype>
-            <v:shape id="_x0000_s1029" type="#_x0000_t202" style="position:absolute;left:0;text-align:left;margin-left:-17.45pt;margin-top:13.9pt;width:542.8pt;height:110.6pt;z-index:251665408;visibility:visible;mso-wrap-style:square;mso-width-percent:0;mso-height-percent:200;mso-wrap-distance-left:9pt;mso-wrap-distance-top:3.6pt;mso-wrap-distance-right:9pt;mso-wrap-distance-bottom:3.6pt;mso-position-horizontal:absolute;mso-position-horizontal-relative:margin;mso-position-vertical:absolute;mso-position-vertical-relative:text;mso-width-percent:0;mso-height-percent:200;mso-width-relative:margin;mso-height-relative:margin;v-text-anchor:top" o:gfxdata="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" stroked="f">
+            <v:shape id="_x0000_s1029" type="#_x0000_t202" style="position:absolute;left:0;text-align:left;margin-left:-17.45pt;margin-top:13.9pt;width:542.8pt;height:110.6pt;z-index:251665408;visibility:visible;mso-wrap-style:square;mso-width-percent:0;mso-height-percent:200;mso-wrap-distance-left:9pt;mso-wrap-distance-top:3.6pt;mso-wrap-distance-right:9pt;mso-wrap-distance-bottom:3.6pt;mso-position-horizontal:absolute;mso-position-horizontal-relative:margin;mso-position-vertical:absolute;mso-position-vertical-relative:text;mso-width-percent:0;mso-height-percent:200;mso-width-relative:margin;mso-height-relative:margin;v-text-anchor:top" o:gfxdata="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" stroked="f">
               <v:textbox style="mso-fit-shape-to-text:t">
                 <w:txbxContent>
                   <w:p>
@@ -2800,7 +2683,7 @@
               <v:stroke joinstyle="miter"/>
               <v:path gradientshapeok="t" o:connecttype="rect"/>
             </v:shapetype>
-            <v:shape id="Text Box 2" o:spid="_x0000_s1026" type="#_x0000_t202" style="position:absolute;left:0;text-align:left;margin-left:413.05pt;margin-top:9pt;width:464.25pt;height:110.6pt;z-index:-251658240;visibility:visible;mso-wrap-style:square;mso-width-percent:0;mso-height-percent:200;mso-wrap-distance-left:9pt;mso-wrap-distance-top:3.6pt;mso-wrap-distance-right:9pt;mso-wrap-distance-bottom:3.6pt;mso-position-horizontal:right;mso-position-horizontal-relative:margin;mso-position-vertical:absolute;mso-position-vertical-relative:text;mso-width-percent:0;mso-height-percent:200;mso-width-relative:margin;mso-height-relative:margin;v-text-anchor:top" o:gfxdata="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" stroked="f">
+            <v:shape id="Text Box 2" o:spid="_x0000_s1026" type="#_x0000_t202" style="position:absolute;left:0;text-align:left;margin-left:413.05pt;margin-top:9pt;width:464.25pt;height:110.6pt;z-index:-251658240;visibility:visible;mso-wrap-style:square;mso-width-percent:0;mso-height-percent:200;mso-wrap-distance-left:9pt;mso-wrap-distance-top:3.6pt;mso-wrap-distance-right:9pt;mso-wrap-distance-bottom:3.6pt;mso-position-horizontal:right;mso-position-horizontal-relative:margin;mso-position-vertical:absolute;mso-position-vertical-relative:text;mso-width-percent:0;mso-height-percent:200;mso-width-relative:margin;mso-height-relative:margin;v-text-anchor:top" o:gfxdata="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" stroked="f">
               <v:textbox style="mso-fit-shape-to-text:t">
                 <w:txbxContent>
                   <w:p>
@@ -3001,7 +2884,7 @@
         </mc:Choice>
         <mc:Fallback>
           <w:pict>
-            <v:shape w14:anchorId="08DCDDCB" id="_x0000_s1027" type="#_x0000_t202" style="position:absolute;left:0;text-align:left;margin-left:60.8pt;margin-top:38.25pt;width:404.25pt;height:110.6pt;z-index:-251656192;visibility:visible;mso-wrap-style:square;mso-width-percent:0;mso-height-percent:200;mso-wrap-distance-left:9pt;mso-wrap-distance-top:3.6pt;mso-wrap-distance-right:9pt;mso-wrap-distance-bottom:3.6pt;mso-position-horizontal:absolute;mso-position-horizontal-relative:text;mso-position-vertical:absolute;mso-position-vertical-relative:text;mso-width-percent:0;mso-height-percent:200;mso-width-relative:margin;mso-height-relative:margin;v-text-anchor:top" o:gfxdata="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" stroked="f">
+            <v:shape w14:anchorId="08DCDDCB" id="_x0000_s1027" type="#_x0000_t202" style="position:absolute;left:0;text-align:left;margin-left:60.8pt;margin-top:38.25pt;width:404.25pt;height:110.6pt;z-index:-251656192;visibility:visible;mso-wrap-style:square;mso-width-percent:0;mso-height-percent:200;mso-wrap-distance-left:9pt;mso-wrap-distance-top:3.6pt;mso-wrap-distance-right:9pt;mso-wrap-distance-bottom:3.6pt;mso-position-horizontal:absolute;mso-position-horizontal-relative:text;mso-position-vertical:absolute;mso-position-vertical-relative:text;mso-width-percent:0;mso-height-percent:200;mso-width-relative:margin;mso-height-relative:margin;v-text-anchor:top" o:gfxdata="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" stroked="f">
               <v:textbox style="mso-fit-shape-to-text:t">
                 <w:txbxContent>
                   <w:p>
@@ -3126,7 +3009,7 @@
         </mc:Choice>
         <mc:Fallback>
           <w:pict>
-            <v:shape w14:anchorId="08DCDDCD" id="_x0000_s1028" type="#_x0000_t202" style="position:absolute;left:0;text-align:left;margin-left:467.1pt;margin-top:-27.75pt;width:132.75pt;height:110.6pt;z-index:-251654144;visibility:visible;mso-wrap-style:square;mso-width-percent:0;mso-height-percent:200;mso-wrap-distance-left:9pt;mso-wrap-distance-top:3.6pt;mso-wrap-distance-right:9pt;mso-wrap-distance-bottom:3.6pt;mso-position-horizontal:absolute;mso-position-horizontal-relative:page;mso-position-vertical:absolute;mso-position-vertical-relative:text;mso-width-percent:0;mso-height-percent:200;mso-width-relative:margin;mso-height-relative:margin;v-text-anchor:top" o:gfxdata="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" stroked="f">
+            <v:shape w14:anchorId="08DCDDCD" id="_x0000_s1028" type="#_x0000_t202" style="position:absolute;left:0;text-align:left;margin-left:467.1pt;margin-top:-27.75pt;width:132.75pt;height:110.6pt;z-index:-251654144;visibility:visible;mso-wrap-style:square;mso-width-percent:0;mso-height-percent:200;mso-wrap-distance-left:9pt;mso-wrap-distance-top:3.6pt;mso-wrap-distance-right:9pt;mso-wrap-distance-bottom:3.6pt;mso-position-horizontal:absolute;mso-position-horizontal-relative:page;mso-position-vertical:absolute;mso-position-vertical-relative:text;mso-width-percent:0;mso-height-percent:200;mso-width-relative:margin;mso-height-relative:margin;v-text-anchor:top" o:gfxdata="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" stroked="f">
               <v:textbox style="mso-fit-shape-to-text:t">
                 <w:txbxContent>
                   <w:p>

</xml_diff>

<commit_message>
update limitation by Fon
</commit_message>
<xml_diff>
--- a/แบบเสนอหัวข้อ Studio 4 - Open Topic.docx
+++ b/แบบเสนอหัวข้อ Studio 4 - Open Topic.docx
@@ -346,17 +346,7 @@
           <w:u w:val="dotted"/>
           <w:cs/>
         </w:rPr>
-        <w:t xml:space="preserve">ที่จะนำมาศึกษาคือการเคลื่อนที่ในแนวแกน </w:t>
-      </w:r>
-      <w:r>
-        <w:rPr>
-          <w:rFonts w:ascii="TH SarabunPSK" w:hAnsi="TH SarabunPSK" w:cs="TH SarabunPSK"/>
-          <w:color w:val="000000" w:themeColor="text1"/>
-          <w:sz w:val="32"/>
-          <w:szCs w:val="32"/>
-          <w:u w:val="dotted"/>
-        </w:rPr>
-        <w:t>z</w:t>
+        <w:t>ที่จะนำมาศึกษาคือกา</w:t>
       </w:r>
       <w:r>
         <w:rPr>
@@ -367,7 +357,61 @@
           <w:u w:val="dotted"/>
           <w:cs/>
         </w:rPr>
-        <w:t xml:space="preserve"> หรือการเคลื่อนที่ขึ้น</w:t>
+        <w:t>รควบคุมการ</w:t>
+      </w:r>
+      <w:r>
+        <w:rPr>
+          <w:rFonts w:ascii="TH SarabunPSK" w:hAnsi="TH SarabunPSK" w:cs="TH SarabunPSK" w:hint="cs"/>
+          <w:color w:val="000000" w:themeColor="text1"/>
+          <w:sz w:val="32"/>
+          <w:szCs w:val="32"/>
+          <w:u w:val="dotted"/>
+          <w:cs/>
+        </w:rPr>
+        <w:t>เคลื่อนที่</w:t>
+      </w:r>
+      <w:r>
+        <w:rPr>
+          <w:rFonts w:ascii="TH SarabunPSK" w:hAnsi="TH SarabunPSK" w:cs="TH SarabunPSK" w:hint="cs"/>
+          <w:color w:val="000000" w:themeColor="text1"/>
+          <w:sz w:val="32"/>
+          <w:szCs w:val="32"/>
+          <w:u w:val="dotted"/>
+          <w:cs/>
+        </w:rPr>
+        <w:t xml:space="preserve">ของ </w:t>
+      </w:r>
+      <w:r>
+        <w:rPr>
+          <w:rFonts w:ascii="TH SarabunPSK" w:hAnsi="TH SarabunPSK" w:cs="TH SarabunPSK"/>
+          <w:color w:val="000000" w:themeColor="text1"/>
+          <w:sz w:val="32"/>
+          <w:szCs w:val="32"/>
+          <w:u w:val="dotted"/>
+        </w:rPr>
+        <w:t xml:space="preserve">quadrotor </w:t>
+      </w:r>
+      <w:r>
+        <w:rPr>
+          <w:rFonts w:ascii="TH SarabunPSK" w:hAnsi="TH SarabunPSK" w:cs="TH SarabunPSK" w:hint="cs"/>
+          <w:color w:val="000000" w:themeColor="text1"/>
+          <w:sz w:val="32"/>
+          <w:szCs w:val="32"/>
+          <w:u w:val="dotted"/>
+          <w:cs/>
+        </w:rPr>
+        <w:t>ให้</w:t>
+      </w:r>
+      <w:r>
+        <w:rPr>
+          <w:rFonts w:ascii="TH SarabunPSK" w:hAnsi="TH SarabunPSK" w:cs="TH SarabunPSK" w:hint="cs"/>
+          <w:color w:val="000000" w:themeColor="text1"/>
+          <w:sz w:val="32"/>
+          <w:szCs w:val="32"/>
+          <w:u w:val="dotted"/>
+          <w:cs/>
+        </w:rPr>
+        <w:t>เคลื่อนที่ขึ้น</w:t>
       </w:r>
       <w:r>
         <w:rPr>
@@ -392,67 +436,80 @@
       </w:r>
       <w:r>
         <w:rPr>
-          <w:rFonts w:ascii="TH SarabunPSK" w:hAnsi="TH SarabunPSK" w:cs="TH SarabunPSK" w:hint="cs"/>
-          <w:color w:val="000000" w:themeColor="text1"/>
-          <w:sz w:val="32"/>
-          <w:szCs w:val="32"/>
-          <w:u w:val="dotted"/>
-          <w:cs/>
-        </w:rPr>
-        <w:t xml:space="preserve"> </w:t>
-      </w:r>
-      <w:r>
-        <w:rPr>
-          <w:rFonts w:ascii="TH SarabunPSK" w:hAnsi="TH SarabunPSK" w:cs="TH SarabunPSK" w:hint="cs"/>
-          <w:color w:val="000000" w:themeColor="text1"/>
-          <w:sz w:val="32"/>
-          <w:szCs w:val="32"/>
-          <w:u w:val="dotted"/>
-          <w:cs/>
-        </w:rPr>
-        <w:t xml:space="preserve">โดยจะไม่มีการเคลื่อนที่ในแนวแกน </w:t>
-      </w:r>
-      <w:r>
-        <w:rPr>
-          <w:rFonts w:ascii="TH SarabunPSK" w:hAnsi="TH SarabunPSK" w:cs="TH SarabunPSK"/>
-          <w:color w:val="000000" w:themeColor="text1"/>
-          <w:sz w:val="32"/>
-          <w:szCs w:val="32"/>
-          <w:u w:val="dotted"/>
-        </w:rPr>
-        <w:t xml:space="preserve">x </w:t>
-      </w:r>
-      <w:r>
-        <w:rPr>
-          <w:rFonts w:ascii="TH SarabunPSK" w:hAnsi="TH SarabunPSK" w:cs="TH SarabunPSK" w:hint="cs"/>
-          <w:color w:val="000000" w:themeColor="text1"/>
-          <w:sz w:val="32"/>
-          <w:szCs w:val="32"/>
-          <w:u w:val="dotted"/>
-          <w:cs/>
-        </w:rPr>
-        <w:t xml:space="preserve">และ </w:t>
-      </w:r>
-      <w:r>
-        <w:rPr>
-          <w:rFonts w:ascii="TH SarabunPSK" w:hAnsi="TH SarabunPSK" w:cs="TH SarabunPSK"/>
-          <w:color w:val="000000" w:themeColor="text1"/>
-          <w:sz w:val="32"/>
-          <w:szCs w:val="32"/>
-          <w:u w:val="dotted"/>
-        </w:rPr>
-        <w:t>y</w:t>
-      </w:r>
-      <w:r>
-        <w:rPr>
-          <w:rFonts w:ascii="TH SarabunPSK" w:hAnsi="TH SarabunPSK" w:cs="TH SarabunPSK" w:hint="cs"/>
-          <w:color w:val="000000" w:themeColor="text1"/>
-          <w:sz w:val="32"/>
-          <w:szCs w:val="32"/>
-          <w:u w:val="dotted"/>
-          <w:cs/>
-        </w:rPr>
-        <w:t xml:space="preserve"> รวมถึงไม่มีการหมุนเกิดขึ้น</w:t>
+          <w:rFonts w:ascii="TH SarabunPSK" w:hAnsi="TH SarabunPSK" w:cs="TH SarabunPSK"/>
+          <w:color w:val="000000" w:themeColor="text1"/>
+          <w:sz w:val="32"/>
+          <w:szCs w:val="32"/>
+          <w:u w:val="dotted"/>
+          <w:cs/>
+        </w:rPr>
+        <w:tab/>
+      </w:r>
+      <w:r>
+        <w:rPr>
+          <w:rFonts w:ascii="TH SarabunPSK" w:hAnsi="TH SarabunPSK" w:cs="TH SarabunPSK"/>
+          <w:color w:val="000000" w:themeColor="text1"/>
+          <w:sz w:val="32"/>
+          <w:szCs w:val="32"/>
+          <w:u w:val="dotted"/>
+          <w:cs/>
+        </w:rPr>
+        <w:tab/>
+      </w:r>
+      <w:r>
+        <w:rPr>
+          <w:rFonts w:ascii="TH SarabunPSK" w:hAnsi="TH SarabunPSK" w:cs="TH SarabunPSK"/>
+          <w:color w:val="000000" w:themeColor="text1"/>
+          <w:sz w:val="32"/>
+          <w:szCs w:val="32"/>
+          <w:u w:val="dotted"/>
+          <w:cs/>
+        </w:rPr>
+        <w:tab/>
+      </w:r>
+      <w:r>
+        <w:rPr>
+          <w:rFonts w:ascii="TH SarabunPSK" w:hAnsi="TH SarabunPSK" w:cs="TH SarabunPSK"/>
+          <w:color w:val="000000" w:themeColor="text1"/>
+          <w:sz w:val="32"/>
+          <w:szCs w:val="32"/>
+          <w:u w:val="dotted"/>
+          <w:cs/>
+        </w:rPr>
+        <w:tab/>
+      </w:r>
+      <w:r>
+        <w:rPr>
+          <w:rFonts w:ascii="TH SarabunPSK" w:hAnsi="TH SarabunPSK" w:cs="TH SarabunPSK"/>
+          <w:color w:val="000000" w:themeColor="text1"/>
+          <w:sz w:val="32"/>
+          <w:szCs w:val="32"/>
+          <w:u w:val="dotted"/>
+          <w:cs/>
+        </w:rPr>
+        <w:tab/>
+      </w:r>
+      <w:r>
+        <w:rPr>
+          <w:rFonts w:ascii="TH SarabunPSK" w:hAnsi="TH SarabunPSK" w:cs="TH SarabunPSK"/>
+          <w:color w:val="000000" w:themeColor="text1"/>
+          <w:sz w:val="32"/>
+          <w:szCs w:val="32"/>
+          <w:u w:val="dotted"/>
+          <w:cs/>
+        </w:rPr>
+        <w:tab/>
+      </w:r>
+      <w:r>
+        <w:rPr>
+          <w:rFonts w:ascii="TH SarabunPSK" w:hAnsi="TH SarabunPSK" w:cs="TH SarabunPSK"/>
+          <w:color w:val="000000" w:themeColor="text1"/>
+          <w:sz w:val="32"/>
+          <w:szCs w:val="32"/>
+          <w:u w:val="dotted"/>
+          <w:cs/>
+        </w:rPr>
+        <w:tab/>
       </w:r>
       <w:r>
         <w:rPr>
@@ -932,6 +989,61 @@
         </w:rPr>
         <w:tab/>
       </w:r>
+      <w:r>
+        <w:rPr>
+          <w:rFonts w:ascii="TH SarabunPSK" w:hAnsi="TH SarabunPSK" w:cs="TH SarabunPSK"/>
+          <w:color w:val="000000" w:themeColor="text1"/>
+          <w:sz w:val="32"/>
+          <w:szCs w:val="32"/>
+          <w:u w:val="dotted"/>
+          <w:cs/>
+        </w:rPr>
+        <w:tab/>
+      </w:r>
+      <w:r>
+        <w:rPr>
+          <w:rFonts w:ascii="TH SarabunPSK" w:hAnsi="TH SarabunPSK" w:cs="TH SarabunPSK"/>
+          <w:color w:val="000000" w:themeColor="text1"/>
+          <w:sz w:val="32"/>
+          <w:szCs w:val="32"/>
+          <w:u w:val="dotted"/>
+          <w:cs/>
+        </w:rPr>
+        <w:tab/>
+      </w:r>
+      <w:r>
+        <w:rPr>
+          <w:rFonts w:ascii="TH SarabunPSK" w:hAnsi="TH SarabunPSK" w:cs="TH SarabunPSK"/>
+          <w:color w:val="000000" w:themeColor="text1"/>
+          <w:sz w:val="32"/>
+          <w:szCs w:val="32"/>
+          <w:u w:val="dotted"/>
+          <w:cs/>
+        </w:rPr>
+        <w:tab/>
+      </w:r>
+      <w:r>
+        <w:rPr>
+          <w:rFonts w:ascii="TH SarabunPSK" w:hAnsi="TH SarabunPSK" w:cs="TH SarabunPSK"/>
+          <w:color w:val="000000" w:themeColor="text1"/>
+          <w:sz w:val="32"/>
+          <w:szCs w:val="32"/>
+          <w:u w:val="dotted"/>
+          <w:cs/>
+        </w:rPr>
+        <w:tab/>
+      </w:r>
+      <w:r>
+        <w:rPr>
+          <w:rFonts w:ascii="TH SarabunPSK" w:hAnsi="TH SarabunPSK" w:cs="TH SarabunPSK"/>
+          <w:color w:val="000000" w:themeColor="text1"/>
+          <w:sz w:val="32"/>
+          <w:szCs w:val="32"/>
+          <w:u w:val="dotted"/>
+          <w:cs/>
+        </w:rPr>
+        <w:tab/>
+      </w:r>
     </w:p>
     <w:p>
       <w:pPr>
@@ -1013,117 +1125,7 @@
           <w:u w:val="dotted"/>
           <w:cs/>
         </w:rPr>
-        <w:t xml:space="preserve"> และไม่มีแรงภายนอกภายนอกมากระทำ</w:t>
-      </w:r>
-      <w:r>
-        <w:rPr>
-          <w:rFonts w:ascii="TH SarabunPSK" w:hAnsi="TH SarabunPSK" w:cs="TH SarabunPSK" w:hint="cs"/>
-          <w:color w:val="000000" w:themeColor="text1"/>
-          <w:sz w:val="32"/>
-          <w:szCs w:val="32"/>
-          <w:u w:val="dotted"/>
-          <w:cs/>
-        </w:rPr>
         <w:t xml:space="preserve"> </w:t>
-      </w:r>
-      <w:r>
-        <w:rPr>
-          <w:rFonts w:ascii="TH SarabunPSK" w:hAnsi="TH SarabunPSK" w:cs="TH SarabunPSK"/>
-          <w:color w:val="000000" w:themeColor="text1"/>
-          <w:sz w:val="32"/>
-          <w:szCs w:val="32"/>
-          <w:u w:val="dotted"/>
-          <w:cs/>
-        </w:rPr>
-        <w:tab/>
-      </w:r>
-      <w:r>
-        <w:rPr>
-          <w:rFonts w:ascii="TH SarabunPSK" w:hAnsi="TH SarabunPSK" w:cs="TH SarabunPSK"/>
-          <w:color w:val="000000" w:themeColor="text1"/>
-          <w:sz w:val="32"/>
-          <w:szCs w:val="32"/>
-          <w:u w:val="dotted"/>
-          <w:cs/>
-        </w:rPr>
-        <w:tab/>
-      </w:r>
-      <w:r>
-        <w:rPr>
-          <w:rFonts w:ascii="TH SarabunPSK" w:hAnsi="TH SarabunPSK" w:cs="TH SarabunPSK"/>
-          <w:color w:val="000000" w:themeColor="text1"/>
-          <w:sz w:val="32"/>
-          <w:szCs w:val="32"/>
-          <w:u w:val="dotted"/>
-          <w:cs/>
-        </w:rPr>
-        <w:tab/>
-      </w:r>
-      <w:r>
-        <w:rPr>
-          <w:rFonts w:ascii="TH SarabunPSK" w:hAnsi="TH SarabunPSK" w:cs="TH SarabunPSK"/>
-          <w:color w:val="000000" w:themeColor="text1"/>
-          <w:sz w:val="32"/>
-          <w:szCs w:val="32"/>
-          <w:u w:val="dotted"/>
-          <w:cs/>
-        </w:rPr>
-        <w:tab/>
-      </w:r>
-      <w:r>
-        <w:rPr>
-          <w:rFonts w:ascii="TH SarabunPSK" w:hAnsi="TH SarabunPSK" w:cs="TH SarabunPSK"/>
-          <w:color w:val="000000" w:themeColor="text1"/>
-          <w:sz w:val="32"/>
-          <w:szCs w:val="32"/>
-          <w:u w:val="dotted"/>
-          <w:cs/>
-        </w:rPr>
-        <w:tab/>
-      </w:r>
-      <w:r>
-        <w:rPr>
-          <w:rFonts w:ascii="TH SarabunPSK" w:hAnsi="TH SarabunPSK" w:cs="TH SarabunPSK"/>
-          <w:color w:val="000000" w:themeColor="text1"/>
-          <w:sz w:val="32"/>
-          <w:szCs w:val="32"/>
-          <w:u w:val="dotted"/>
-          <w:cs/>
-        </w:rPr>
-        <w:tab/>
-      </w:r>
-      <w:r>
-        <w:rPr>
-          <w:rFonts w:ascii="TH SarabunPSK" w:hAnsi="TH SarabunPSK" w:cs="TH SarabunPSK"/>
-          <w:color w:val="000000" w:themeColor="text1"/>
-          <w:sz w:val="32"/>
-          <w:szCs w:val="32"/>
-          <w:u w:val="dotted"/>
-          <w:cs/>
-        </w:rPr>
-        <w:tab/>
-      </w:r>
-      <w:r>
-        <w:rPr>
-          <w:rFonts w:ascii="TH SarabunPSK" w:hAnsi="TH SarabunPSK" w:cs="TH SarabunPSK"/>
-          <w:color w:val="000000" w:themeColor="text1"/>
-          <w:sz w:val="32"/>
-          <w:szCs w:val="32"/>
-          <w:u w:val="dotted"/>
-          <w:cs/>
-        </w:rPr>
-        <w:tab/>
-      </w:r>
-      <w:r>
-        <w:rPr>
-          <w:rFonts w:ascii="TH SarabunPSK" w:hAnsi="TH SarabunPSK" w:cs="TH SarabunPSK"/>
-          <w:color w:val="000000" w:themeColor="text1"/>
-          <w:sz w:val="32"/>
-          <w:szCs w:val="32"/>
-          <w:u w:val="dotted"/>
-          <w:cs/>
-        </w:rPr>
-        <w:tab/>
       </w:r>
       <w:r>
         <w:rPr>
@@ -1176,7 +1178,7 @@
         <w:ind w:left="284" w:right="283"/>
         <w:jc w:val="thaiDistribute"/>
         <w:rPr>
-          <w:rFonts w:ascii="TH SarabunPSK" w:hAnsi="TH SarabunPSK" w:cs="TH SarabunPSK" w:hint="cs"/>
+          <w:rFonts w:ascii="TH SarabunPSK" w:hAnsi="TH SarabunPSK" w:cs="TH SarabunPSK"/>
           <w:color w:val="000000" w:themeColor="text1"/>
           <w:sz w:val="32"/>
           <w:szCs w:val="32"/>
@@ -1540,9 +1542,8 @@
                 <w:u w:val="dotted"/>
                 <w:cs/>
               </w:rPr>
-              <w:t>จัดทำ c</w:t>
+              <w:t xml:space="preserve">จัดทำ </w:t>
             </w:r>
-            <w:proofErr w:type="spellStart"/>
             <w:r>
               <w:rPr>
                 <w:rFonts w:ascii="TH SarabunPSK" w:hAnsi="TH SarabunPSK" w:cs="TH SarabunPSK"/>
@@ -1551,9 +1552,8 @@
                 <w:szCs w:val="32"/>
                 <w:u w:val="dotted"/>
               </w:rPr>
-              <w:t>ontrol</w:t>
+              <w:t>control</w:t>
             </w:r>
-            <w:proofErr w:type="spellEnd"/>
             <w:r>
               <w:rPr>
                 <w:rFonts w:ascii="TH SarabunPSK" w:hAnsi="TH SarabunPSK" w:cs="TH SarabunPSK"/>

</xml_diff>